<commit_message>
added design and realisation document
</commit_message>
<xml_diff>
--- a/Project 03-FoodBank/LO-02/Design Document (Updated).docx
+++ b/Project 03-FoodBank/LO-02/Design Document (Updated).docx
@@ -60,11 +60,18 @@
       <w:pPr>
         <w:spacing w:after="231" w:line="259" w:lineRule="auto"/>
         <w:ind w:right="3909"/>
-        <w:jc w:val="right"/>
+        <w:jc w:val="center"/>
         <w:rPr>
           <w:rFonts w:ascii="Calibri" w:hAnsi="Calibri" w:cs="Calibri"/>
         </w:rPr>
       </w:pPr>
+      <w:r>
+        <w:rPr>
+          <w:rFonts w:ascii="Calibri" w:hAnsi="Calibri" w:cs="Calibri"/>
+          <w:b/>
+        </w:rPr>
+        <w:t xml:space="preserve">                                                             </w:t>
+      </w:r>
       <w:r>
         <w:rPr>
           <w:rFonts w:ascii="Calibri" w:hAnsi="Calibri" w:cs="Calibri"/>
@@ -2410,6 +2417,9 @@
         <w:ind w:left="3241" w:right="3881"/>
       </w:pPr>
       <w:r>
+        <w:rPr>
+          <w:noProof/>
+        </w:rPr>
         <w:lastRenderedPageBreak/>
         <w:drawing>
           <wp:anchor distT="0" distB="0" distL="114300" distR="114300" simplePos="0" relativeHeight="251659264" behindDoc="0" locked="0" layoutInCell="1" allowOverlap="1" wp14:anchorId="17954BB8" wp14:editId="29CEA25B">
@@ -2483,36 +2493,15 @@
           <w:i/>
           <w:sz w:val="18"/>
         </w:rPr>
-        <w:t>5</w:t>
-      </w:r>
+        <w:t>5:Profile</w:t>
+      </w:r>
+      <w:proofErr w:type="gramEnd"/>
       <w:r>
         <w:rPr>
           <w:i/>
           <w:sz w:val="18"/>
         </w:rPr>
-        <w:t>:</w:t>
-      </w:r>
-      <w:r>
-        <w:rPr>
-          <w:i/>
-          <w:sz w:val="18"/>
-        </w:rPr>
-        <w:t>Profile</w:t>
-      </w:r>
-      <w:proofErr w:type="gramEnd"/>
-      <w:r>
-        <w:rPr>
-          <w:i/>
-          <w:sz w:val="18"/>
-        </w:rPr>
-        <w:t xml:space="preserve"> </w:t>
-      </w:r>
-      <w:r>
-        <w:rPr>
-          <w:i/>
-          <w:sz w:val="18"/>
-        </w:rPr>
-        <w:t xml:space="preserve"> page </w:t>
+        <w:t xml:space="preserve">  page </w:t>
       </w:r>
       <w:r>
         <w:rPr>
@@ -3110,9 +3099,9 @@
           <w:noProof/>
         </w:rPr>
         <w:drawing>
-          <wp:inline distT="0" distB="0" distL="0" distR="0" wp14:anchorId="48E0FB7F" wp14:editId="4B7C5AF0">
-            <wp:extent cx="6727698" cy="4347595"/>
-            <wp:effectExtent l="0" t="0" r="0" b="0"/>
+          <wp:inline distT="0" distB="0" distL="0" distR="0" wp14:anchorId="48E0FB7F" wp14:editId="55AA5A5F">
+            <wp:extent cx="6727698" cy="4190952"/>
+            <wp:effectExtent l="0" t="0" r="0" b="635"/>
             <wp:docPr id="681" name="Picture 681"/>
             <wp:cNvGraphicFramePr/>
             <a:graphic xmlns:a="http://schemas.openxmlformats.org/drawingml/2006/main">
@@ -3137,7 +3126,7 @@
                   <pic:spPr>
                     <a:xfrm>
                       <a:off x="0" y="0"/>
-                      <a:ext cx="6727698" cy="4347595"/>
+                      <a:ext cx="6727698" cy="4190952"/>
                     </a:xfrm>
                     <a:prstGeom prst="rect">
                       <a:avLst/>
@@ -3290,38 +3279,6 @@
         </w:rPr>
       </w:pPr>
       <w:proofErr w:type="spellStart"/>
-      <w:proofErr w:type="gramStart"/>
-      <w:r>
-        <w:rPr>
-          <w:rFonts w:ascii="Calibri" w:hAnsi="Calibri" w:cs="Calibri"/>
-          <w:iCs/>
-          <w:sz w:val="22"/>
-          <w:szCs w:val="22"/>
-          <w:u w:color="000000"/>
-        </w:rPr>
-        <w:t>DonationDisposition</w:t>
-      </w:r>
-      <w:proofErr w:type="spellEnd"/>
-      <w:proofErr w:type="gramEnd"/>
-    </w:p>
-    <w:p>
-      <w:pPr>
-        <w:pStyle w:val="ListParagraph"/>
-        <w:numPr>
-          <w:ilvl w:val="0"/>
-          <w:numId w:val="6"/>
-        </w:numPr>
-        <w:spacing w:after="110" w:line="259" w:lineRule="auto"/>
-        <w:ind w:left="1134" w:hanging="283"/>
-        <w:rPr>
-          <w:rFonts w:ascii="Calibri" w:hAnsi="Calibri" w:cs="Calibri"/>
-          <w:iCs/>
-          <w:sz w:val="22"/>
-          <w:szCs w:val="22"/>
-          <w:u w:color="000000"/>
-        </w:rPr>
-      </w:pPr>
-      <w:proofErr w:type="spellStart"/>
       <w:r>
         <w:rPr>
           <w:rFonts w:ascii="Calibri" w:hAnsi="Calibri" w:cs="Calibri"/>
@@ -3509,6 +3466,34 @@
         <w:t>WasteRecord</w:t>
       </w:r>
       <w:proofErr w:type="spellEnd"/>
+    </w:p>
+    <w:p>
+      <w:pPr>
+        <w:pStyle w:val="ListParagraph"/>
+        <w:spacing w:after="110" w:line="259" w:lineRule="auto"/>
+        <w:ind w:left="1134"/>
+        <w:rPr>
+          <w:rFonts w:ascii="Calibri" w:hAnsi="Calibri" w:cs="Calibri"/>
+          <w:iCs/>
+          <w:sz w:val="22"/>
+          <w:szCs w:val="22"/>
+          <w:u w:color="000000"/>
+        </w:rPr>
+      </w:pPr>
+    </w:p>
+    <w:p>
+      <w:pPr>
+        <w:pStyle w:val="ListParagraph"/>
+        <w:spacing w:after="110" w:line="259" w:lineRule="auto"/>
+        <w:ind w:left="1134"/>
+        <w:rPr>
+          <w:rFonts w:ascii="Calibri" w:hAnsi="Calibri" w:cs="Calibri"/>
+          <w:iCs/>
+          <w:sz w:val="22"/>
+          <w:szCs w:val="22"/>
+          <w:u w:color="000000"/>
+        </w:rPr>
+      </w:pPr>
     </w:p>
     <w:p>
       <w:pPr>
@@ -5404,1863 +5389,6 @@
     </w:p>
     <w:p>
       <w:pPr>
-        <w:spacing w:after="3" w:line="259" w:lineRule="auto"/>
-        <w:ind w:left="24" w:right="747"/>
-      </w:pPr>
-      <w:r>
-        <w:rPr>
-          <w:i/>
-        </w:rPr>
-        <w:t>‘</w:t>
-      </w:r>
-      <w:bookmarkStart w:id="1" w:name="_Hlk214971048"/>
-      <w:proofErr w:type="spellStart"/>
-      <w:r>
-        <w:rPr>
-          <w:i/>
-        </w:rPr>
-        <w:t>DonationDispositions</w:t>
-      </w:r>
-      <w:bookmarkEnd w:id="1"/>
-      <w:proofErr w:type="spellEnd"/>
-      <w:r>
-        <w:rPr>
-          <w:i/>
-        </w:rPr>
-        <w:t xml:space="preserve">: </w:t>
-      </w:r>
-      <w:r>
-        <w:t xml:space="preserve"> </w:t>
-      </w:r>
-    </w:p>
-    <w:p>
-      <w:pPr>
-        <w:spacing w:after="3" w:line="259" w:lineRule="auto"/>
-        <w:ind w:left="24" w:right="747"/>
-      </w:pPr>
-    </w:p>
-    <w:tbl>
-      <w:tblPr>
-        <w:tblW w:w="0" w:type="auto"/>
-        <w:tblLayout w:type="fixed"/>
-        <w:tblCellMar>
-          <w:top w:w="15" w:type="dxa"/>
-          <w:left w:w="15" w:type="dxa"/>
-          <w:bottom w:w="15" w:type="dxa"/>
-          <w:right w:w="15" w:type="dxa"/>
-        </w:tblCellMar>
-        <w:tblLook w:val="04A0" w:firstRow="1" w:lastRow="0" w:firstColumn="1" w:lastColumn="0" w:noHBand="0" w:noVBand="1"/>
-      </w:tblPr>
-      <w:tblGrid>
-        <w:gridCol w:w="2612"/>
-        <w:gridCol w:w="2613"/>
-        <w:gridCol w:w="2612"/>
-        <w:gridCol w:w="2613"/>
-      </w:tblGrid>
-      <w:tr>
-        <w:trPr>
-          <w:tblHeader/>
-        </w:trPr>
-        <w:tc>
-          <w:tcPr>
-            <w:tcW w:w="2612" w:type="dxa"/>
-            <w:tcBorders>
-              <w:top w:val="single" w:sz="6" w:space="0" w:color="DDDDDD"/>
-              <w:left w:val="single" w:sz="6" w:space="0" w:color="DDDDDD"/>
-              <w:bottom w:val="single" w:sz="6" w:space="0" w:color="DDDDDD"/>
-              <w:right w:val="single" w:sz="6" w:space="0" w:color="DDDDDD"/>
-            </w:tcBorders>
-            <w:shd w:val="clear" w:color="auto" w:fill="F2F2F2"/>
-            <w:tcMar>
-              <w:top w:w="120" w:type="dxa"/>
-              <w:left w:w="120" w:type="dxa"/>
-              <w:bottom w:w="120" w:type="dxa"/>
-              <w:right w:w="120" w:type="dxa"/>
-            </w:tcMar>
-            <w:vAlign w:val="center"/>
-            <w:hideMark/>
-          </w:tcPr>
-          <w:p>
-            <w:pPr>
-              <w:spacing w:after="3" w:line="259" w:lineRule="auto"/>
-              <w:ind w:left="24" w:right="747" w:hanging="10"/>
-              <w:rPr>
-                <w:rFonts w:ascii="Calibri" w:hAnsi="Calibri" w:cs="Calibri"/>
-                <w:b/>
-                <w:bCs/>
-                <w:sz w:val="22"/>
-                <w:szCs w:val="22"/>
-              </w:rPr>
-            </w:pPr>
-            <w:r>
-              <w:rPr>
-                <w:rFonts w:ascii="Calibri" w:hAnsi="Calibri" w:cs="Calibri"/>
-                <w:b/>
-                <w:bCs/>
-                <w:sz w:val="22"/>
-                <w:szCs w:val="22"/>
-              </w:rPr>
-              <w:t>Column</w:t>
-            </w:r>
-          </w:p>
-        </w:tc>
-        <w:tc>
-          <w:tcPr>
-            <w:tcW w:w="2613" w:type="dxa"/>
-            <w:tcBorders>
-              <w:top w:val="single" w:sz="6" w:space="0" w:color="DDDDDD"/>
-              <w:left w:val="single" w:sz="6" w:space="0" w:color="DDDDDD"/>
-              <w:bottom w:val="single" w:sz="6" w:space="0" w:color="DDDDDD"/>
-              <w:right w:val="single" w:sz="6" w:space="0" w:color="DDDDDD"/>
-            </w:tcBorders>
-            <w:shd w:val="clear" w:color="auto" w:fill="F2F2F2"/>
-            <w:tcMar>
-              <w:top w:w="120" w:type="dxa"/>
-              <w:left w:w="120" w:type="dxa"/>
-              <w:bottom w:w="120" w:type="dxa"/>
-              <w:right w:w="120" w:type="dxa"/>
-            </w:tcMar>
-            <w:vAlign w:val="center"/>
-            <w:hideMark/>
-          </w:tcPr>
-          <w:p>
-            <w:pPr>
-              <w:spacing w:after="3" w:line="259" w:lineRule="auto"/>
-              <w:ind w:left="24" w:right="747" w:hanging="10"/>
-              <w:rPr>
-                <w:rFonts w:ascii="Calibri" w:hAnsi="Calibri" w:cs="Calibri"/>
-                <w:b/>
-                <w:bCs/>
-                <w:sz w:val="22"/>
-                <w:szCs w:val="22"/>
-              </w:rPr>
-            </w:pPr>
-            <w:r>
-              <w:rPr>
-                <w:rFonts w:ascii="Calibri" w:hAnsi="Calibri" w:cs="Calibri"/>
-                <w:b/>
-                <w:bCs/>
-                <w:sz w:val="22"/>
-                <w:szCs w:val="22"/>
-              </w:rPr>
-              <w:t>Type</w:t>
-            </w:r>
-          </w:p>
-        </w:tc>
-        <w:tc>
-          <w:tcPr>
-            <w:tcW w:w="2612" w:type="dxa"/>
-            <w:tcBorders>
-              <w:top w:val="single" w:sz="6" w:space="0" w:color="DDDDDD"/>
-              <w:left w:val="single" w:sz="6" w:space="0" w:color="DDDDDD"/>
-              <w:bottom w:val="single" w:sz="6" w:space="0" w:color="DDDDDD"/>
-              <w:right w:val="single" w:sz="6" w:space="0" w:color="DDDDDD"/>
-            </w:tcBorders>
-            <w:shd w:val="clear" w:color="auto" w:fill="F2F2F2"/>
-            <w:tcMar>
-              <w:top w:w="120" w:type="dxa"/>
-              <w:left w:w="120" w:type="dxa"/>
-              <w:bottom w:w="120" w:type="dxa"/>
-              <w:right w:w="120" w:type="dxa"/>
-            </w:tcMar>
-            <w:vAlign w:val="center"/>
-            <w:hideMark/>
-          </w:tcPr>
-          <w:p>
-            <w:pPr>
-              <w:spacing w:after="3" w:line="259" w:lineRule="auto"/>
-              <w:ind w:left="24" w:right="747" w:hanging="10"/>
-              <w:rPr>
-                <w:rFonts w:ascii="Calibri" w:hAnsi="Calibri" w:cs="Calibri"/>
-                <w:b/>
-                <w:bCs/>
-                <w:sz w:val="22"/>
-                <w:szCs w:val="22"/>
-              </w:rPr>
-            </w:pPr>
-            <w:r>
-              <w:rPr>
-                <w:rFonts w:ascii="Calibri" w:hAnsi="Calibri" w:cs="Calibri"/>
-                <w:b/>
-                <w:bCs/>
-                <w:sz w:val="22"/>
-                <w:szCs w:val="22"/>
-              </w:rPr>
-              <w:t>Constraint</w:t>
-            </w:r>
-          </w:p>
-        </w:tc>
-        <w:tc>
-          <w:tcPr>
-            <w:tcW w:w="2613" w:type="dxa"/>
-            <w:tcBorders>
-              <w:top w:val="single" w:sz="6" w:space="0" w:color="DDDDDD"/>
-              <w:left w:val="single" w:sz="6" w:space="0" w:color="DDDDDD"/>
-              <w:bottom w:val="single" w:sz="6" w:space="0" w:color="DDDDDD"/>
-              <w:right w:val="single" w:sz="6" w:space="0" w:color="DDDDDD"/>
-            </w:tcBorders>
-            <w:shd w:val="clear" w:color="auto" w:fill="F2F2F2"/>
-            <w:tcMar>
-              <w:top w:w="120" w:type="dxa"/>
-              <w:left w:w="120" w:type="dxa"/>
-              <w:bottom w:w="120" w:type="dxa"/>
-              <w:right w:w="120" w:type="dxa"/>
-            </w:tcMar>
-            <w:vAlign w:val="center"/>
-            <w:hideMark/>
-          </w:tcPr>
-          <w:p>
-            <w:pPr>
-              <w:spacing w:after="3" w:line="259" w:lineRule="auto"/>
-              <w:ind w:left="24" w:right="747" w:hanging="10"/>
-              <w:rPr>
-                <w:rFonts w:ascii="Calibri" w:hAnsi="Calibri" w:cs="Calibri"/>
-                <w:b/>
-                <w:bCs/>
-                <w:sz w:val="22"/>
-                <w:szCs w:val="22"/>
-              </w:rPr>
-            </w:pPr>
-            <w:r>
-              <w:rPr>
-                <w:rFonts w:ascii="Calibri" w:hAnsi="Calibri" w:cs="Calibri"/>
-                <w:b/>
-                <w:bCs/>
-                <w:sz w:val="22"/>
-                <w:szCs w:val="22"/>
-              </w:rPr>
-              <w:t>Description</w:t>
-            </w:r>
-          </w:p>
-        </w:tc>
-      </w:tr>
-      <w:tr>
-        <w:tc>
-          <w:tcPr>
-            <w:tcW w:w="2612" w:type="dxa"/>
-            <w:tcBorders>
-              <w:top w:val="single" w:sz="6" w:space="0" w:color="DDDDDD"/>
-              <w:left w:val="single" w:sz="6" w:space="0" w:color="DDDDDD"/>
-              <w:bottom w:val="single" w:sz="6" w:space="0" w:color="DDDDDD"/>
-              <w:right w:val="single" w:sz="6" w:space="0" w:color="DDDDDD"/>
-            </w:tcBorders>
-            <w:tcMar>
-              <w:top w:w="120" w:type="dxa"/>
-              <w:left w:w="120" w:type="dxa"/>
-              <w:bottom w:w="120" w:type="dxa"/>
-              <w:right w:w="120" w:type="dxa"/>
-            </w:tcMar>
-            <w:vAlign w:val="center"/>
-            <w:hideMark/>
-          </w:tcPr>
-          <w:p>
-            <w:pPr>
-              <w:spacing w:after="3" w:line="259" w:lineRule="auto"/>
-              <w:ind w:left="24" w:right="747" w:hanging="10"/>
-              <w:rPr>
-                <w:rFonts w:ascii="Calibri" w:hAnsi="Calibri" w:cs="Calibri"/>
-                <w:sz w:val="22"/>
-                <w:szCs w:val="22"/>
-              </w:rPr>
-            </w:pPr>
-            <w:proofErr w:type="spellStart"/>
-            <w:r>
-              <w:rPr>
-                <w:rFonts w:ascii="Calibri" w:hAnsi="Calibri" w:cs="Calibri"/>
-                <w:sz w:val="22"/>
-                <w:szCs w:val="22"/>
-              </w:rPr>
-              <w:t>DispositionId</w:t>
-            </w:r>
-            <w:proofErr w:type="spellEnd"/>
-          </w:p>
-        </w:tc>
-        <w:tc>
-          <w:tcPr>
-            <w:tcW w:w="2613" w:type="dxa"/>
-            <w:tcBorders>
-              <w:top w:val="single" w:sz="6" w:space="0" w:color="DDDDDD"/>
-              <w:left w:val="single" w:sz="6" w:space="0" w:color="DDDDDD"/>
-              <w:bottom w:val="single" w:sz="6" w:space="0" w:color="DDDDDD"/>
-              <w:right w:val="single" w:sz="6" w:space="0" w:color="DDDDDD"/>
-            </w:tcBorders>
-            <w:tcMar>
-              <w:top w:w="120" w:type="dxa"/>
-              <w:left w:w="120" w:type="dxa"/>
-              <w:bottom w:w="120" w:type="dxa"/>
-              <w:right w:w="120" w:type="dxa"/>
-            </w:tcMar>
-            <w:vAlign w:val="center"/>
-            <w:hideMark/>
-          </w:tcPr>
-          <w:p>
-            <w:pPr>
-              <w:spacing w:after="3" w:line="259" w:lineRule="auto"/>
-              <w:ind w:left="24" w:right="747" w:hanging="10"/>
-              <w:rPr>
-                <w:rFonts w:ascii="Calibri" w:hAnsi="Calibri" w:cs="Calibri"/>
-                <w:sz w:val="22"/>
-                <w:szCs w:val="22"/>
-              </w:rPr>
-            </w:pPr>
-            <w:r>
-              <w:rPr>
-                <w:rFonts w:ascii="Calibri" w:hAnsi="Calibri" w:cs="Calibri"/>
-                <w:sz w:val="22"/>
-                <w:szCs w:val="22"/>
-              </w:rPr>
-              <w:t>INT</w:t>
-            </w:r>
-          </w:p>
-        </w:tc>
-        <w:tc>
-          <w:tcPr>
-            <w:tcW w:w="2612" w:type="dxa"/>
-            <w:tcBorders>
-              <w:top w:val="single" w:sz="6" w:space="0" w:color="DDDDDD"/>
-              <w:left w:val="single" w:sz="6" w:space="0" w:color="DDDDDD"/>
-              <w:bottom w:val="single" w:sz="6" w:space="0" w:color="DDDDDD"/>
-              <w:right w:val="single" w:sz="6" w:space="0" w:color="DDDDDD"/>
-            </w:tcBorders>
-            <w:tcMar>
-              <w:top w:w="120" w:type="dxa"/>
-              <w:left w:w="120" w:type="dxa"/>
-              <w:bottom w:w="120" w:type="dxa"/>
-              <w:right w:w="120" w:type="dxa"/>
-            </w:tcMar>
-            <w:vAlign w:val="center"/>
-            <w:hideMark/>
-          </w:tcPr>
-          <w:p>
-            <w:pPr>
-              <w:spacing w:after="3" w:line="259" w:lineRule="auto"/>
-              <w:ind w:left="174" w:right="747"/>
-              <w:rPr>
-                <w:rFonts w:ascii="Calibri" w:hAnsi="Calibri" w:cs="Calibri"/>
-                <w:sz w:val="22"/>
-                <w:szCs w:val="22"/>
-              </w:rPr>
-            </w:pPr>
-            <w:r>
-              <w:rPr>
-                <w:rFonts w:ascii="Calibri" w:hAnsi="Calibri" w:cs="Calibri"/>
-                <w:sz w:val="22"/>
-                <w:szCs w:val="22"/>
-              </w:rPr>
-              <w:t>PRIMARY KEY, AUTO_INCREMENT</w:t>
-            </w:r>
-          </w:p>
-        </w:tc>
-        <w:tc>
-          <w:tcPr>
-            <w:tcW w:w="2613" w:type="dxa"/>
-            <w:tcBorders>
-              <w:top w:val="single" w:sz="6" w:space="0" w:color="DDDDDD"/>
-              <w:left w:val="single" w:sz="6" w:space="0" w:color="DDDDDD"/>
-              <w:bottom w:val="single" w:sz="6" w:space="0" w:color="DDDDDD"/>
-              <w:right w:val="single" w:sz="6" w:space="0" w:color="DDDDDD"/>
-            </w:tcBorders>
-            <w:tcMar>
-              <w:top w:w="120" w:type="dxa"/>
-              <w:left w:w="120" w:type="dxa"/>
-              <w:bottom w:w="120" w:type="dxa"/>
-              <w:right w:w="120" w:type="dxa"/>
-            </w:tcMar>
-            <w:vAlign w:val="center"/>
-            <w:hideMark/>
-          </w:tcPr>
-          <w:p>
-            <w:pPr>
-              <w:spacing w:after="3" w:line="259" w:lineRule="auto"/>
-              <w:ind w:left="24" w:right="747" w:hanging="10"/>
-              <w:rPr>
-                <w:rFonts w:ascii="Calibri" w:hAnsi="Calibri" w:cs="Calibri"/>
-                <w:sz w:val="22"/>
-                <w:szCs w:val="22"/>
-              </w:rPr>
-            </w:pPr>
-            <w:r>
-              <w:rPr>
-                <w:rFonts w:ascii="Calibri" w:hAnsi="Calibri" w:cs="Calibri"/>
-                <w:sz w:val="22"/>
-                <w:szCs w:val="22"/>
-              </w:rPr>
-              <w:t>Unique disposition record id</w:t>
-            </w:r>
-          </w:p>
-        </w:tc>
-      </w:tr>
-      <w:tr>
-        <w:tc>
-          <w:tcPr>
-            <w:tcW w:w="2612" w:type="dxa"/>
-            <w:tcBorders>
-              <w:top w:val="single" w:sz="6" w:space="0" w:color="DDDDDD"/>
-              <w:left w:val="single" w:sz="6" w:space="0" w:color="DDDDDD"/>
-              <w:bottom w:val="single" w:sz="6" w:space="0" w:color="DDDDDD"/>
-              <w:right w:val="single" w:sz="6" w:space="0" w:color="DDDDDD"/>
-            </w:tcBorders>
-            <w:tcMar>
-              <w:top w:w="120" w:type="dxa"/>
-              <w:left w:w="120" w:type="dxa"/>
-              <w:bottom w:w="120" w:type="dxa"/>
-              <w:right w:w="120" w:type="dxa"/>
-            </w:tcMar>
-            <w:vAlign w:val="center"/>
-            <w:hideMark/>
-          </w:tcPr>
-          <w:p>
-            <w:pPr>
-              <w:spacing w:after="3" w:line="259" w:lineRule="auto"/>
-              <w:ind w:left="24" w:right="747" w:hanging="10"/>
-              <w:rPr>
-                <w:rFonts w:ascii="Calibri" w:hAnsi="Calibri" w:cs="Calibri"/>
-                <w:sz w:val="22"/>
-                <w:szCs w:val="22"/>
-              </w:rPr>
-            </w:pPr>
-            <w:proofErr w:type="spellStart"/>
-            <w:r>
-              <w:rPr>
-                <w:rFonts w:ascii="Calibri" w:hAnsi="Calibri" w:cs="Calibri"/>
-                <w:sz w:val="22"/>
-                <w:szCs w:val="22"/>
-              </w:rPr>
-              <w:t>DonationItemId</w:t>
-            </w:r>
-            <w:proofErr w:type="spellEnd"/>
-          </w:p>
-        </w:tc>
-        <w:tc>
-          <w:tcPr>
-            <w:tcW w:w="2613" w:type="dxa"/>
-            <w:tcBorders>
-              <w:top w:val="single" w:sz="6" w:space="0" w:color="DDDDDD"/>
-              <w:left w:val="single" w:sz="6" w:space="0" w:color="DDDDDD"/>
-              <w:bottom w:val="single" w:sz="6" w:space="0" w:color="DDDDDD"/>
-              <w:right w:val="single" w:sz="6" w:space="0" w:color="DDDDDD"/>
-            </w:tcBorders>
-            <w:tcMar>
-              <w:top w:w="120" w:type="dxa"/>
-              <w:left w:w="120" w:type="dxa"/>
-              <w:bottom w:w="120" w:type="dxa"/>
-              <w:right w:w="120" w:type="dxa"/>
-            </w:tcMar>
-            <w:vAlign w:val="center"/>
-            <w:hideMark/>
-          </w:tcPr>
-          <w:p>
-            <w:pPr>
-              <w:spacing w:after="3" w:line="259" w:lineRule="auto"/>
-              <w:ind w:left="24" w:right="747" w:hanging="10"/>
-              <w:rPr>
-                <w:rFonts w:ascii="Calibri" w:hAnsi="Calibri" w:cs="Calibri"/>
-                <w:sz w:val="22"/>
-                <w:szCs w:val="22"/>
-              </w:rPr>
-            </w:pPr>
-            <w:r>
-              <w:rPr>
-                <w:rFonts w:ascii="Calibri" w:hAnsi="Calibri" w:cs="Calibri"/>
-                <w:sz w:val="22"/>
-                <w:szCs w:val="22"/>
-              </w:rPr>
-              <w:t>INT</w:t>
-            </w:r>
-          </w:p>
-        </w:tc>
-        <w:tc>
-          <w:tcPr>
-            <w:tcW w:w="2612" w:type="dxa"/>
-            <w:tcBorders>
-              <w:top w:val="single" w:sz="6" w:space="0" w:color="DDDDDD"/>
-              <w:left w:val="single" w:sz="6" w:space="0" w:color="DDDDDD"/>
-              <w:bottom w:val="single" w:sz="6" w:space="0" w:color="DDDDDD"/>
-              <w:right w:val="single" w:sz="6" w:space="0" w:color="DDDDDD"/>
-            </w:tcBorders>
-            <w:tcMar>
-              <w:top w:w="120" w:type="dxa"/>
-              <w:left w:w="120" w:type="dxa"/>
-              <w:bottom w:w="120" w:type="dxa"/>
-              <w:right w:w="120" w:type="dxa"/>
-            </w:tcMar>
-            <w:vAlign w:val="center"/>
-            <w:hideMark/>
-          </w:tcPr>
-          <w:p>
-            <w:pPr>
-              <w:spacing w:after="3" w:line="259" w:lineRule="auto"/>
-              <w:ind w:left="24" w:right="747" w:hanging="10"/>
-              <w:rPr>
-                <w:rFonts w:ascii="Calibri" w:hAnsi="Calibri" w:cs="Calibri"/>
-                <w:sz w:val="22"/>
-                <w:szCs w:val="22"/>
-              </w:rPr>
-            </w:pPr>
-            <w:r>
-              <w:rPr>
-                <w:rFonts w:ascii="Calibri" w:hAnsi="Calibri" w:cs="Calibri"/>
-                <w:sz w:val="22"/>
-                <w:szCs w:val="22"/>
-              </w:rPr>
-              <w:t>NOT NULL, FOREIGN KEY</w:t>
-            </w:r>
-          </w:p>
-        </w:tc>
-        <w:tc>
-          <w:tcPr>
-            <w:tcW w:w="2613" w:type="dxa"/>
-            <w:tcBorders>
-              <w:top w:val="single" w:sz="6" w:space="0" w:color="DDDDDD"/>
-              <w:left w:val="single" w:sz="6" w:space="0" w:color="DDDDDD"/>
-              <w:bottom w:val="single" w:sz="6" w:space="0" w:color="DDDDDD"/>
-              <w:right w:val="single" w:sz="6" w:space="0" w:color="DDDDDD"/>
-            </w:tcBorders>
-            <w:tcMar>
-              <w:top w:w="120" w:type="dxa"/>
-              <w:left w:w="120" w:type="dxa"/>
-              <w:bottom w:w="120" w:type="dxa"/>
-              <w:right w:w="120" w:type="dxa"/>
-            </w:tcMar>
-            <w:vAlign w:val="center"/>
-            <w:hideMark/>
-          </w:tcPr>
-          <w:p>
-            <w:pPr>
-              <w:spacing w:after="3" w:line="259" w:lineRule="auto"/>
-              <w:ind w:left="24" w:right="747" w:hanging="10"/>
-              <w:rPr>
-                <w:rFonts w:ascii="Calibri" w:hAnsi="Calibri" w:cs="Calibri"/>
-                <w:sz w:val="22"/>
-                <w:szCs w:val="22"/>
-              </w:rPr>
-            </w:pPr>
-            <w:r>
-              <w:rPr>
-                <w:rFonts w:ascii="Calibri" w:hAnsi="Calibri" w:cs="Calibri"/>
-                <w:sz w:val="22"/>
-                <w:szCs w:val="22"/>
-              </w:rPr>
-              <w:t xml:space="preserve">Links to </w:t>
-            </w:r>
-            <w:proofErr w:type="spellStart"/>
-            <w:r>
-              <w:rPr>
-                <w:rFonts w:ascii="Calibri" w:hAnsi="Calibri" w:cs="Calibri"/>
-                <w:sz w:val="22"/>
-                <w:szCs w:val="22"/>
-              </w:rPr>
-              <w:t>DonationItems</w:t>
-            </w:r>
-            <w:proofErr w:type="spellEnd"/>
-            <w:r>
-              <w:rPr>
-                <w:rFonts w:ascii="Calibri" w:hAnsi="Calibri" w:cs="Calibri"/>
-                <w:sz w:val="22"/>
-                <w:szCs w:val="22"/>
-              </w:rPr>
-              <w:t xml:space="preserve"> table</w:t>
-            </w:r>
-          </w:p>
-        </w:tc>
-      </w:tr>
-      <w:tr>
-        <w:tc>
-          <w:tcPr>
-            <w:tcW w:w="2612" w:type="dxa"/>
-            <w:tcBorders>
-              <w:top w:val="single" w:sz="6" w:space="0" w:color="DDDDDD"/>
-              <w:left w:val="single" w:sz="6" w:space="0" w:color="DDDDDD"/>
-              <w:bottom w:val="single" w:sz="6" w:space="0" w:color="DDDDDD"/>
-              <w:right w:val="single" w:sz="6" w:space="0" w:color="DDDDDD"/>
-            </w:tcBorders>
-            <w:tcMar>
-              <w:top w:w="120" w:type="dxa"/>
-              <w:left w:w="120" w:type="dxa"/>
-              <w:bottom w:w="120" w:type="dxa"/>
-              <w:right w:w="120" w:type="dxa"/>
-            </w:tcMar>
-            <w:vAlign w:val="center"/>
-            <w:hideMark/>
-          </w:tcPr>
-          <w:p>
-            <w:pPr>
-              <w:spacing w:after="3" w:line="259" w:lineRule="auto"/>
-              <w:ind w:left="24" w:right="747" w:hanging="10"/>
-              <w:rPr>
-                <w:rFonts w:ascii="Calibri" w:hAnsi="Calibri" w:cs="Calibri"/>
-                <w:sz w:val="22"/>
-                <w:szCs w:val="22"/>
-              </w:rPr>
-            </w:pPr>
-            <w:proofErr w:type="spellStart"/>
-            <w:r>
-              <w:rPr>
-                <w:rFonts w:ascii="Calibri" w:hAnsi="Calibri" w:cs="Calibri"/>
-                <w:sz w:val="22"/>
-                <w:szCs w:val="22"/>
-              </w:rPr>
-              <w:lastRenderedPageBreak/>
-              <w:t>DispositionType</w:t>
-            </w:r>
-            <w:proofErr w:type="spellEnd"/>
-          </w:p>
-        </w:tc>
-        <w:tc>
-          <w:tcPr>
-            <w:tcW w:w="2613" w:type="dxa"/>
-            <w:tcBorders>
-              <w:top w:val="single" w:sz="6" w:space="0" w:color="DDDDDD"/>
-              <w:left w:val="single" w:sz="6" w:space="0" w:color="DDDDDD"/>
-              <w:bottom w:val="single" w:sz="6" w:space="0" w:color="DDDDDD"/>
-              <w:right w:val="single" w:sz="6" w:space="0" w:color="DDDDDD"/>
-            </w:tcBorders>
-            <w:tcMar>
-              <w:top w:w="120" w:type="dxa"/>
-              <w:left w:w="120" w:type="dxa"/>
-              <w:bottom w:w="120" w:type="dxa"/>
-              <w:right w:w="120" w:type="dxa"/>
-            </w:tcMar>
-            <w:vAlign w:val="center"/>
-            <w:hideMark/>
-          </w:tcPr>
-          <w:p>
-            <w:pPr>
-              <w:spacing w:after="3" w:line="259" w:lineRule="auto"/>
-              <w:ind w:left="24" w:right="747" w:hanging="10"/>
-              <w:rPr>
-                <w:rFonts w:ascii="Calibri" w:hAnsi="Calibri" w:cs="Calibri"/>
-                <w:sz w:val="22"/>
-                <w:szCs w:val="22"/>
-              </w:rPr>
-            </w:pPr>
-            <w:proofErr w:type="gramStart"/>
-            <w:r>
-              <w:rPr>
-                <w:rFonts w:ascii="Calibri" w:hAnsi="Calibri" w:cs="Calibri"/>
-                <w:sz w:val="22"/>
-                <w:szCs w:val="22"/>
-              </w:rPr>
-              <w:t>NVARCHAR(</w:t>
-            </w:r>
-            <w:proofErr w:type="gramEnd"/>
-            <w:r>
-              <w:rPr>
-                <w:rFonts w:ascii="Calibri" w:hAnsi="Calibri" w:cs="Calibri"/>
-                <w:sz w:val="22"/>
-                <w:szCs w:val="22"/>
-              </w:rPr>
-              <w:t>50)</w:t>
-            </w:r>
-          </w:p>
-        </w:tc>
-        <w:tc>
-          <w:tcPr>
-            <w:tcW w:w="2612" w:type="dxa"/>
-            <w:tcBorders>
-              <w:top w:val="single" w:sz="6" w:space="0" w:color="DDDDDD"/>
-              <w:left w:val="single" w:sz="6" w:space="0" w:color="DDDDDD"/>
-              <w:bottom w:val="single" w:sz="6" w:space="0" w:color="DDDDDD"/>
-              <w:right w:val="single" w:sz="6" w:space="0" w:color="DDDDDD"/>
-            </w:tcBorders>
-            <w:tcMar>
-              <w:top w:w="120" w:type="dxa"/>
-              <w:left w:w="120" w:type="dxa"/>
-              <w:bottom w:w="120" w:type="dxa"/>
-              <w:right w:w="120" w:type="dxa"/>
-            </w:tcMar>
-            <w:vAlign w:val="center"/>
-            <w:hideMark/>
-          </w:tcPr>
-          <w:p>
-            <w:pPr>
-              <w:spacing w:after="3" w:line="259" w:lineRule="auto"/>
-              <w:ind w:left="24" w:right="747" w:hanging="10"/>
-              <w:rPr>
-                <w:rFonts w:ascii="Calibri" w:hAnsi="Calibri" w:cs="Calibri"/>
-                <w:sz w:val="22"/>
-                <w:szCs w:val="22"/>
-              </w:rPr>
-            </w:pPr>
-            <w:r>
-              <w:rPr>
-                <w:rFonts w:ascii="Calibri" w:hAnsi="Calibri" w:cs="Calibri"/>
-                <w:sz w:val="22"/>
-                <w:szCs w:val="22"/>
-              </w:rPr>
-              <w:t>NOT NULL</w:t>
-            </w:r>
-          </w:p>
-        </w:tc>
-        <w:tc>
-          <w:tcPr>
-            <w:tcW w:w="2613" w:type="dxa"/>
-            <w:tcBorders>
-              <w:top w:val="single" w:sz="6" w:space="0" w:color="DDDDDD"/>
-              <w:left w:val="single" w:sz="6" w:space="0" w:color="DDDDDD"/>
-              <w:bottom w:val="single" w:sz="6" w:space="0" w:color="DDDDDD"/>
-              <w:right w:val="single" w:sz="6" w:space="0" w:color="DDDDDD"/>
-            </w:tcBorders>
-            <w:tcMar>
-              <w:top w:w="120" w:type="dxa"/>
-              <w:left w:w="120" w:type="dxa"/>
-              <w:bottom w:w="120" w:type="dxa"/>
-              <w:right w:w="120" w:type="dxa"/>
-            </w:tcMar>
-            <w:vAlign w:val="center"/>
-            <w:hideMark/>
-          </w:tcPr>
-          <w:p>
-            <w:pPr>
-              <w:spacing w:after="3" w:line="259" w:lineRule="auto"/>
-              <w:ind w:left="24" w:right="747" w:hanging="10"/>
-              <w:rPr>
-                <w:rFonts w:ascii="Calibri" w:hAnsi="Calibri" w:cs="Calibri"/>
-                <w:sz w:val="22"/>
-                <w:szCs w:val="22"/>
-              </w:rPr>
-            </w:pPr>
-            <w:r>
-              <w:rPr>
-                <w:rFonts w:ascii="Calibri" w:hAnsi="Calibri" w:cs="Calibri"/>
-                <w:sz w:val="22"/>
-                <w:szCs w:val="22"/>
-              </w:rPr>
-              <w:t>Approval/rejection type (approved/rejected)</w:t>
-            </w:r>
-          </w:p>
-        </w:tc>
-      </w:tr>
-      <w:tr>
-        <w:tc>
-          <w:tcPr>
-            <w:tcW w:w="2612" w:type="dxa"/>
-            <w:tcBorders>
-              <w:top w:val="single" w:sz="6" w:space="0" w:color="DDDDDD"/>
-              <w:left w:val="single" w:sz="6" w:space="0" w:color="DDDDDD"/>
-              <w:bottom w:val="single" w:sz="6" w:space="0" w:color="DDDDDD"/>
-              <w:right w:val="single" w:sz="6" w:space="0" w:color="DDDDDD"/>
-            </w:tcBorders>
-            <w:tcMar>
-              <w:top w:w="120" w:type="dxa"/>
-              <w:left w:w="120" w:type="dxa"/>
-              <w:bottom w:w="120" w:type="dxa"/>
-              <w:right w:w="120" w:type="dxa"/>
-            </w:tcMar>
-            <w:vAlign w:val="center"/>
-            <w:hideMark/>
-          </w:tcPr>
-          <w:p>
-            <w:pPr>
-              <w:spacing w:after="3" w:line="259" w:lineRule="auto"/>
-              <w:ind w:left="24" w:right="747" w:hanging="10"/>
-              <w:rPr>
-                <w:rFonts w:ascii="Calibri" w:hAnsi="Calibri" w:cs="Calibri"/>
-                <w:sz w:val="22"/>
-                <w:szCs w:val="22"/>
-              </w:rPr>
-            </w:pPr>
-            <w:r>
-              <w:rPr>
-                <w:rFonts w:ascii="Calibri" w:hAnsi="Calibri" w:cs="Calibri"/>
-                <w:sz w:val="22"/>
-                <w:szCs w:val="22"/>
-              </w:rPr>
-              <w:t>Reason</w:t>
-            </w:r>
-          </w:p>
-        </w:tc>
-        <w:tc>
-          <w:tcPr>
-            <w:tcW w:w="2613" w:type="dxa"/>
-            <w:tcBorders>
-              <w:top w:val="single" w:sz="6" w:space="0" w:color="DDDDDD"/>
-              <w:left w:val="single" w:sz="6" w:space="0" w:color="DDDDDD"/>
-              <w:bottom w:val="single" w:sz="6" w:space="0" w:color="DDDDDD"/>
-              <w:right w:val="single" w:sz="6" w:space="0" w:color="DDDDDD"/>
-            </w:tcBorders>
-            <w:tcMar>
-              <w:top w:w="120" w:type="dxa"/>
-              <w:left w:w="120" w:type="dxa"/>
-              <w:bottom w:w="120" w:type="dxa"/>
-              <w:right w:w="120" w:type="dxa"/>
-            </w:tcMar>
-            <w:vAlign w:val="center"/>
-            <w:hideMark/>
-          </w:tcPr>
-          <w:p>
-            <w:pPr>
-              <w:spacing w:after="3" w:line="259" w:lineRule="auto"/>
-              <w:ind w:left="24" w:right="747" w:hanging="10"/>
-              <w:rPr>
-                <w:rFonts w:ascii="Calibri" w:hAnsi="Calibri" w:cs="Calibri"/>
-                <w:sz w:val="22"/>
-                <w:szCs w:val="22"/>
-              </w:rPr>
-            </w:pPr>
-            <w:r>
-              <w:rPr>
-                <w:rFonts w:ascii="Calibri" w:hAnsi="Calibri" w:cs="Calibri"/>
-                <w:sz w:val="22"/>
-                <w:szCs w:val="22"/>
-              </w:rPr>
-              <w:t>LONGTEXT</w:t>
-            </w:r>
-          </w:p>
-        </w:tc>
-        <w:tc>
-          <w:tcPr>
-            <w:tcW w:w="2612" w:type="dxa"/>
-            <w:tcBorders>
-              <w:top w:val="single" w:sz="6" w:space="0" w:color="DDDDDD"/>
-              <w:left w:val="single" w:sz="6" w:space="0" w:color="DDDDDD"/>
-              <w:bottom w:val="single" w:sz="6" w:space="0" w:color="DDDDDD"/>
-              <w:right w:val="single" w:sz="6" w:space="0" w:color="DDDDDD"/>
-            </w:tcBorders>
-            <w:tcMar>
-              <w:top w:w="120" w:type="dxa"/>
-              <w:left w:w="120" w:type="dxa"/>
-              <w:bottom w:w="120" w:type="dxa"/>
-              <w:right w:w="120" w:type="dxa"/>
-            </w:tcMar>
-            <w:vAlign w:val="center"/>
-            <w:hideMark/>
-          </w:tcPr>
-          <w:p>
-            <w:pPr>
-              <w:spacing w:after="3" w:line="259" w:lineRule="auto"/>
-              <w:ind w:left="24" w:right="747" w:hanging="10"/>
-              <w:rPr>
-                <w:rFonts w:ascii="Calibri" w:hAnsi="Calibri" w:cs="Calibri"/>
-                <w:sz w:val="22"/>
-                <w:szCs w:val="22"/>
-              </w:rPr>
-            </w:pPr>
-            <w:r>
-              <w:rPr>
-                <w:rFonts w:ascii="Calibri" w:hAnsi="Calibri" w:cs="Calibri"/>
-                <w:sz w:val="22"/>
-                <w:szCs w:val="22"/>
-              </w:rPr>
-              <w:t>NOT NULL</w:t>
-            </w:r>
-          </w:p>
-        </w:tc>
-        <w:tc>
-          <w:tcPr>
-            <w:tcW w:w="2613" w:type="dxa"/>
-            <w:tcBorders>
-              <w:top w:val="single" w:sz="6" w:space="0" w:color="DDDDDD"/>
-              <w:left w:val="single" w:sz="6" w:space="0" w:color="DDDDDD"/>
-              <w:bottom w:val="single" w:sz="6" w:space="0" w:color="DDDDDD"/>
-              <w:right w:val="single" w:sz="6" w:space="0" w:color="DDDDDD"/>
-            </w:tcBorders>
-            <w:tcMar>
-              <w:top w:w="120" w:type="dxa"/>
-              <w:left w:w="120" w:type="dxa"/>
-              <w:bottom w:w="120" w:type="dxa"/>
-              <w:right w:w="120" w:type="dxa"/>
-            </w:tcMar>
-            <w:vAlign w:val="center"/>
-            <w:hideMark/>
-          </w:tcPr>
-          <w:p>
-            <w:pPr>
-              <w:spacing w:after="3" w:line="259" w:lineRule="auto"/>
-              <w:ind w:left="24" w:right="747" w:hanging="10"/>
-              <w:rPr>
-                <w:rFonts w:ascii="Calibri" w:hAnsi="Calibri" w:cs="Calibri"/>
-                <w:sz w:val="22"/>
-                <w:szCs w:val="22"/>
-              </w:rPr>
-            </w:pPr>
-            <w:r>
-              <w:rPr>
-                <w:rFonts w:ascii="Calibri" w:hAnsi="Calibri" w:cs="Calibri"/>
-                <w:sz w:val="22"/>
-                <w:szCs w:val="22"/>
-              </w:rPr>
-              <w:t>Reason for approval or rejection</w:t>
-            </w:r>
-          </w:p>
-        </w:tc>
-      </w:tr>
-      <w:tr>
-        <w:tc>
-          <w:tcPr>
-            <w:tcW w:w="2612" w:type="dxa"/>
-            <w:tcBorders>
-              <w:top w:val="single" w:sz="6" w:space="0" w:color="DDDDDD"/>
-              <w:left w:val="single" w:sz="6" w:space="0" w:color="DDDDDD"/>
-              <w:bottom w:val="single" w:sz="6" w:space="0" w:color="DDDDDD"/>
-              <w:right w:val="single" w:sz="6" w:space="0" w:color="DDDDDD"/>
-            </w:tcBorders>
-            <w:tcMar>
-              <w:top w:w="120" w:type="dxa"/>
-              <w:left w:w="120" w:type="dxa"/>
-              <w:bottom w:w="120" w:type="dxa"/>
-              <w:right w:w="120" w:type="dxa"/>
-            </w:tcMar>
-            <w:vAlign w:val="center"/>
-            <w:hideMark/>
-          </w:tcPr>
-          <w:p>
-            <w:pPr>
-              <w:spacing w:after="3" w:line="259" w:lineRule="auto"/>
-              <w:ind w:left="24" w:right="654" w:hanging="10"/>
-              <w:rPr>
-                <w:rFonts w:ascii="Calibri" w:hAnsi="Calibri" w:cs="Calibri"/>
-                <w:sz w:val="22"/>
-                <w:szCs w:val="22"/>
-              </w:rPr>
-            </w:pPr>
-            <w:proofErr w:type="spellStart"/>
-            <w:r>
-              <w:rPr>
-                <w:rFonts w:ascii="Calibri" w:hAnsi="Calibri" w:cs="Calibri"/>
-                <w:sz w:val="22"/>
-                <w:szCs w:val="22"/>
-              </w:rPr>
-              <w:t>QuantityApproved</w:t>
-            </w:r>
-            <w:proofErr w:type="spellEnd"/>
-          </w:p>
-        </w:tc>
-        <w:tc>
-          <w:tcPr>
-            <w:tcW w:w="2613" w:type="dxa"/>
-            <w:tcBorders>
-              <w:top w:val="single" w:sz="6" w:space="0" w:color="DDDDDD"/>
-              <w:left w:val="single" w:sz="6" w:space="0" w:color="DDDDDD"/>
-              <w:bottom w:val="single" w:sz="6" w:space="0" w:color="DDDDDD"/>
-              <w:right w:val="single" w:sz="6" w:space="0" w:color="DDDDDD"/>
-            </w:tcBorders>
-            <w:tcMar>
-              <w:top w:w="120" w:type="dxa"/>
-              <w:left w:w="120" w:type="dxa"/>
-              <w:bottom w:w="120" w:type="dxa"/>
-              <w:right w:w="120" w:type="dxa"/>
-            </w:tcMar>
-            <w:vAlign w:val="center"/>
-            <w:hideMark/>
-          </w:tcPr>
-          <w:p>
-            <w:pPr>
-              <w:spacing w:after="3" w:line="259" w:lineRule="auto"/>
-              <w:ind w:left="24" w:right="747" w:hanging="10"/>
-              <w:rPr>
-                <w:rFonts w:ascii="Calibri" w:hAnsi="Calibri" w:cs="Calibri"/>
-                <w:sz w:val="22"/>
-                <w:szCs w:val="22"/>
-              </w:rPr>
-            </w:pPr>
-            <w:r>
-              <w:rPr>
-                <w:rFonts w:ascii="Calibri" w:hAnsi="Calibri" w:cs="Calibri"/>
-                <w:sz w:val="22"/>
-                <w:szCs w:val="22"/>
-              </w:rPr>
-              <w:t>INT</w:t>
-            </w:r>
-          </w:p>
-        </w:tc>
-        <w:tc>
-          <w:tcPr>
-            <w:tcW w:w="2612" w:type="dxa"/>
-            <w:tcBorders>
-              <w:top w:val="single" w:sz="6" w:space="0" w:color="DDDDDD"/>
-              <w:left w:val="single" w:sz="6" w:space="0" w:color="DDDDDD"/>
-              <w:bottom w:val="single" w:sz="6" w:space="0" w:color="DDDDDD"/>
-              <w:right w:val="single" w:sz="6" w:space="0" w:color="DDDDDD"/>
-            </w:tcBorders>
-            <w:tcMar>
-              <w:top w:w="120" w:type="dxa"/>
-              <w:left w:w="120" w:type="dxa"/>
-              <w:bottom w:w="120" w:type="dxa"/>
-              <w:right w:w="120" w:type="dxa"/>
-            </w:tcMar>
-            <w:vAlign w:val="center"/>
-            <w:hideMark/>
-          </w:tcPr>
-          <w:p>
-            <w:pPr>
-              <w:spacing w:after="3" w:line="259" w:lineRule="auto"/>
-              <w:ind w:left="24" w:right="747" w:hanging="10"/>
-              <w:rPr>
-                <w:rFonts w:ascii="Calibri" w:hAnsi="Calibri" w:cs="Calibri"/>
-                <w:sz w:val="22"/>
-                <w:szCs w:val="22"/>
-              </w:rPr>
-            </w:pPr>
-            <w:r>
-              <w:rPr>
-                <w:rFonts w:ascii="Calibri" w:hAnsi="Calibri" w:cs="Calibri"/>
-                <w:sz w:val="22"/>
-                <w:szCs w:val="22"/>
-              </w:rPr>
-              <w:t>NULL</w:t>
-            </w:r>
-          </w:p>
-        </w:tc>
-        <w:tc>
-          <w:tcPr>
-            <w:tcW w:w="2613" w:type="dxa"/>
-            <w:tcBorders>
-              <w:top w:val="single" w:sz="6" w:space="0" w:color="DDDDDD"/>
-              <w:left w:val="single" w:sz="6" w:space="0" w:color="DDDDDD"/>
-              <w:bottom w:val="single" w:sz="6" w:space="0" w:color="DDDDDD"/>
-              <w:right w:val="single" w:sz="6" w:space="0" w:color="DDDDDD"/>
-            </w:tcBorders>
-            <w:tcMar>
-              <w:top w:w="120" w:type="dxa"/>
-              <w:left w:w="120" w:type="dxa"/>
-              <w:bottom w:w="120" w:type="dxa"/>
-              <w:right w:w="120" w:type="dxa"/>
-            </w:tcMar>
-            <w:vAlign w:val="center"/>
-            <w:hideMark/>
-          </w:tcPr>
-          <w:p>
-            <w:pPr>
-              <w:spacing w:after="3" w:line="259" w:lineRule="auto"/>
-              <w:ind w:left="24" w:right="747" w:hanging="10"/>
-              <w:rPr>
-                <w:rFonts w:ascii="Calibri" w:hAnsi="Calibri" w:cs="Calibri"/>
-                <w:sz w:val="22"/>
-                <w:szCs w:val="22"/>
-              </w:rPr>
-            </w:pPr>
-            <w:r>
-              <w:rPr>
-                <w:rFonts w:ascii="Calibri" w:hAnsi="Calibri" w:cs="Calibri"/>
-                <w:sz w:val="22"/>
-                <w:szCs w:val="22"/>
-              </w:rPr>
-              <w:t>Approved quantity</w:t>
-            </w:r>
-          </w:p>
-        </w:tc>
-      </w:tr>
-      <w:tr>
-        <w:tc>
-          <w:tcPr>
-            <w:tcW w:w="2612" w:type="dxa"/>
-            <w:tcBorders>
-              <w:top w:val="single" w:sz="6" w:space="0" w:color="DDDDDD"/>
-              <w:left w:val="single" w:sz="6" w:space="0" w:color="DDDDDD"/>
-              <w:bottom w:val="single" w:sz="6" w:space="0" w:color="DDDDDD"/>
-              <w:right w:val="single" w:sz="6" w:space="0" w:color="DDDDDD"/>
-            </w:tcBorders>
-            <w:tcMar>
-              <w:top w:w="120" w:type="dxa"/>
-              <w:left w:w="120" w:type="dxa"/>
-              <w:bottom w:w="120" w:type="dxa"/>
-              <w:right w:w="120" w:type="dxa"/>
-            </w:tcMar>
-            <w:vAlign w:val="center"/>
-            <w:hideMark/>
-          </w:tcPr>
-          <w:p>
-            <w:pPr>
-              <w:spacing w:after="3" w:line="259" w:lineRule="auto"/>
-              <w:ind w:left="24" w:right="747" w:hanging="10"/>
-              <w:rPr>
-                <w:rFonts w:ascii="Calibri" w:hAnsi="Calibri" w:cs="Calibri"/>
-                <w:sz w:val="22"/>
-                <w:szCs w:val="22"/>
-              </w:rPr>
-            </w:pPr>
-            <w:proofErr w:type="spellStart"/>
-            <w:r>
-              <w:rPr>
-                <w:rFonts w:ascii="Calibri" w:hAnsi="Calibri" w:cs="Calibri"/>
-                <w:sz w:val="22"/>
-                <w:szCs w:val="22"/>
-              </w:rPr>
-              <w:t>QuantityRejected</w:t>
-            </w:r>
-            <w:proofErr w:type="spellEnd"/>
-          </w:p>
-        </w:tc>
-        <w:tc>
-          <w:tcPr>
-            <w:tcW w:w="2613" w:type="dxa"/>
-            <w:tcBorders>
-              <w:top w:val="single" w:sz="6" w:space="0" w:color="DDDDDD"/>
-              <w:left w:val="single" w:sz="6" w:space="0" w:color="DDDDDD"/>
-              <w:bottom w:val="single" w:sz="6" w:space="0" w:color="DDDDDD"/>
-              <w:right w:val="single" w:sz="6" w:space="0" w:color="DDDDDD"/>
-            </w:tcBorders>
-            <w:tcMar>
-              <w:top w:w="120" w:type="dxa"/>
-              <w:left w:w="120" w:type="dxa"/>
-              <w:bottom w:w="120" w:type="dxa"/>
-              <w:right w:w="120" w:type="dxa"/>
-            </w:tcMar>
-            <w:vAlign w:val="center"/>
-            <w:hideMark/>
-          </w:tcPr>
-          <w:p>
-            <w:pPr>
-              <w:spacing w:after="3" w:line="259" w:lineRule="auto"/>
-              <w:ind w:left="24" w:right="747" w:hanging="10"/>
-              <w:rPr>
-                <w:rFonts w:ascii="Calibri" w:hAnsi="Calibri" w:cs="Calibri"/>
-                <w:sz w:val="22"/>
-                <w:szCs w:val="22"/>
-              </w:rPr>
-            </w:pPr>
-            <w:r>
-              <w:rPr>
-                <w:rFonts w:ascii="Calibri" w:hAnsi="Calibri" w:cs="Calibri"/>
-                <w:sz w:val="22"/>
-                <w:szCs w:val="22"/>
-              </w:rPr>
-              <w:t>INT</w:t>
-            </w:r>
-          </w:p>
-        </w:tc>
-        <w:tc>
-          <w:tcPr>
-            <w:tcW w:w="2612" w:type="dxa"/>
-            <w:tcBorders>
-              <w:top w:val="single" w:sz="6" w:space="0" w:color="DDDDDD"/>
-              <w:left w:val="single" w:sz="6" w:space="0" w:color="DDDDDD"/>
-              <w:bottom w:val="single" w:sz="6" w:space="0" w:color="DDDDDD"/>
-              <w:right w:val="single" w:sz="6" w:space="0" w:color="DDDDDD"/>
-            </w:tcBorders>
-            <w:tcMar>
-              <w:top w:w="120" w:type="dxa"/>
-              <w:left w:w="120" w:type="dxa"/>
-              <w:bottom w:w="120" w:type="dxa"/>
-              <w:right w:w="120" w:type="dxa"/>
-            </w:tcMar>
-            <w:vAlign w:val="center"/>
-            <w:hideMark/>
-          </w:tcPr>
-          <w:p>
-            <w:pPr>
-              <w:spacing w:after="3" w:line="259" w:lineRule="auto"/>
-              <w:ind w:left="24" w:right="747" w:hanging="10"/>
-              <w:rPr>
-                <w:rFonts w:ascii="Calibri" w:hAnsi="Calibri" w:cs="Calibri"/>
-                <w:sz w:val="22"/>
-                <w:szCs w:val="22"/>
-              </w:rPr>
-            </w:pPr>
-            <w:r>
-              <w:rPr>
-                <w:rFonts w:ascii="Calibri" w:hAnsi="Calibri" w:cs="Calibri"/>
-                <w:sz w:val="22"/>
-                <w:szCs w:val="22"/>
-              </w:rPr>
-              <w:t>NULL</w:t>
-            </w:r>
-          </w:p>
-        </w:tc>
-        <w:tc>
-          <w:tcPr>
-            <w:tcW w:w="2613" w:type="dxa"/>
-            <w:tcBorders>
-              <w:top w:val="single" w:sz="6" w:space="0" w:color="DDDDDD"/>
-              <w:left w:val="single" w:sz="6" w:space="0" w:color="DDDDDD"/>
-              <w:bottom w:val="single" w:sz="6" w:space="0" w:color="DDDDDD"/>
-              <w:right w:val="single" w:sz="6" w:space="0" w:color="DDDDDD"/>
-            </w:tcBorders>
-            <w:tcMar>
-              <w:top w:w="120" w:type="dxa"/>
-              <w:left w:w="120" w:type="dxa"/>
-              <w:bottom w:w="120" w:type="dxa"/>
-              <w:right w:w="120" w:type="dxa"/>
-            </w:tcMar>
-            <w:vAlign w:val="center"/>
-            <w:hideMark/>
-          </w:tcPr>
-          <w:p>
-            <w:pPr>
-              <w:spacing w:after="3" w:line="259" w:lineRule="auto"/>
-              <w:ind w:left="24" w:right="747" w:hanging="10"/>
-              <w:rPr>
-                <w:rFonts w:ascii="Calibri" w:hAnsi="Calibri" w:cs="Calibri"/>
-                <w:sz w:val="22"/>
-                <w:szCs w:val="22"/>
-              </w:rPr>
-            </w:pPr>
-            <w:r>
-              <w:rPr>
-                <w:rFonts w:ascii="Calibri" w:hAnsi="Calibri" w:cs="Calibri"/>
-                <w:sz w:val="22"/>
-                <w:szCs w:val="22"/>
-              </w:rPr>
-              <w:t>Rejected quantity</w:t>
-            </w:r>
-          </w:p>
-        </w:tc>
-      </w:tr>
-      <w:tr>
-        <w:tc>
-          <w:tcPr>
-            <w:tcW w:w="2612" w:type="dxa"/>
-            <w:tcBorders>
-              <w:top w:val="single" w:sz="6" w:space="0" w:color="DDDDDD"/>
-              <w:left w:val="single" w:sz="6" w:space="0" w:color="DDDDDD"/>
-              <w:bottom w:val="single" w:sz="6" w:space="0" w:color="DDDDDD"/>
-              <w:right w:val="single" w:sz="6" w:space="0" w:color="DDDDDD"/>
-            </w:tcBorders>
-            <w:tcMar>
-              <w:top w:w="120" w:type="dxa"/>
-              <w:left w:w="120" w:type="dxa"/>
-              <w:bottom w:w="120" w:type="dxa"/>
-              <w:right w:w="120" w:type="dxa"/>
-            </w:tcMar>
-            <w:vAlign w:val="center"/>
-            <w:hideMark/>
-          </w:tcPr>
-          <w:p>
-            <w:pPr>
-              <w:spacing w:after="3" w:line="259" w:lineRule="auto"/>
-              <w:ind w:left="24" w:right="747" w:hanging="10"/>
-              <w:rPr>
-                <w:rFonts w:ascii="Calibri" w:hAnsi="Calibri" w:cs="Calibri"/>
-                <w:sz w:val="22"/>
-                <w:szCs w:val="22"/>
-              </w:rPr>
-            </w:pPr>
-            <w:proofErr w:type="spellStart"/>
-            <w:r>
-              <w:rPr>
-                <w:rFonts w:ascii="Calibri" w:hAnsi="Calibri" w:cs="Calibri"/>
-                <w:sz w:val="22"/>
-                <w:szCs w:val="22"/>
-              </w:rPr>
-              <w:t>ApprovedAt</w:t>
-            </w:r>
-            <w:proofErr w:type="spellEnd"/>
-          </w:p>
-        </w:tc>
-        <w:tc>
-          <w:tcPr>
-            <w:tcW w:w="2613" w:type="dxa"/>
-            <w:tcBorders>
-              <w:top w:val="single" w:sz="6" w:space="0" w:color="DDDDDD"/>
-              <w:left w:val="single" w:sz="6" w:space="0" w:color="DDDDDD"/>
-              <w:bottom w:val="single" w:sz="6" w:space="0" w:color="DDDDDD"/>
-              <w:right w:val="single" w:sz="6" w:space="0" w:color="DDDDDD"/>
-            </w:tcBorders>
-            <w:tcMar>
-              <w:top w:w="120" w:type="dxa"/>
-              <w:left w:w="120" w:type="dxa"/>
-              <w:bottom w:w="120" w:type="dxa"/>
-              <w:right w:w="120" w:type="dxa"/>
-            </w:tcMar>
-            <w:vAlign w:val="center"/>
-            <w:hideMark/>
-          </w:tcPr>
-          <w:p>
-            <w:pPr>
-              <w:spacing w:after="3" w:line="259" w:lineRule="auto"/>
-              <w:ind w:left="24" w:right="747" w:hanging="10"/>
-              <w:rPr>
-                <w:rFonts w:ascii="Calibri" w:hAnsi="Calibri" w:cs="Calibri"/>
-                <w:sz w:val="22"/>
-                <w:szCs w:val="22"/>
-              </w:rPr>
-            </w:pPr>
-            <w:r>
-              <w:rPr>
-                <w:rFonts w:ascii="Calibri" w:hAnsi="Calibri" w:cs="Calibri"/>
-                <w:sz w:val="22"/>
-                <w:szCs w:val="22"/>
-              </w:rPr>
-              <w:t>DATETIME</w:t>
-            </w:r>
-          </w:p>
-        </w:tc>
-        <w:tc>
-          <w:tcPr>
-            <w:tcW w:w="2612" w:type="dxa"/>
-            <w:tcBorders>
-              <w:top w:val="single" w:sz="6" w:space="0" w:color="DDDDDD"/>
-              <w:left w:val="single" w:sz="6" w:space="0" w:color="DDDDDD"/>
-              <w:bottom w:val="single" w:sz="6" w:space="0" w:color="DDDDDD"/>
-              <w:right w:val="single" w:sz="6" w:space="0" w:color="DDDDDD"/>
-            </w:tcBorders>
-            <w:tcMar>
-              <w:top w:w="120" w:type="dxa"/>
-              <w:left w:w="120" w:type="dxa"/>
-              <w:bottom w:w="120" w:type="dxa"/>
-              <w:right w:w="120" w:type="dxa"/>
-            </w:tcMar>
-            <w:vAlign w:val="center"/>
-            <w:hideMark/>
-          </w:tcPr>
-          <w:p>
-            <w:pPr>
-              <w:spacing w:after="3" w:line="259" w:lineRule="auto"/>
-              <w:ind w:left="24" w:right="747" w:hanging="10"/>
-              <w:rPr>
-                <w:rFonts w:ascii="Calibri" w:hAnsi="Calibri" w:cs="Calibri"/>
-                <w:sz w:val="22"/>
-                <w:szCs w:val="22"/>
-              </w:rPr>
-            </w:pPr>
-            <w:r>
-              <w:rPr>
-                <w:rFonts w:ascii="Calibri" w:hAnsi="Calibri" w:cs="Calibri"/>
-                <w:sz w:val="22"/>
-                <w:szCs w:val="22"/>
-              </w:rPr>
-              <w:t>NULL</w:t>
-            </w:r>
-          </w:p>
-        </w:tc>
-        <w:tc>
-          <w:tcPr>
-            <w:tcW w:w="2613" w:type="dxa"/>
-            <w:tcBorders>
-              <w:top w:val="single" w:sz="6" w:space="0" w:color="DDDDDD"/>
-              <w:left w:val="single" w:sz="6" w:space="0" w:color="DDDDDD"/>
-              <w:bottom w:val="single" w:sz="6" w:space="0" w:color="DDDDDD"/>
-              <w:right w:val="single" w:sz="6" w:space="0" w:color="DDDDDD"/>
-            </w:tcBorders>
-            <w:tcMar>
-              <w:top w:w="120" w:type="dxa"/>
-              <w:left w:w="120" w:type="dxa"/>
-              <w:bottom w:w="120" w:type="dxa"/>
-              <w:right w:w="120" w:type="dxa"/>
-            </w:tcMar>
-            <w:vAlign w:val="center"/>
-            <w:hideMark/>
-          </w:tcPr>
-          <w:p>
-            <w:pPr>
-              <w:spacing w:after="3" w:line="259" w:lineRule="auto"/>
-              <w:ind w:left="24" w:right="747" w:hanging="10"/>
-              <w:rPr>
-                <w:rFonts w:ascii="Calibri" w:hAnsi="Calibri" w:cs="Calibri"/>
-                <w:sz w:val="22"/>
-                <w:szCs w:val="22"/>
-              </w:rPr>
-            </w:pPr>
-            <w:r>
-              <w:rPr>
-                <w:rFonts w:ascii="Calibri" w:hAnsi="Calibri" w:cs="Calibri"/>
-                <w:sz w:val="22"/>
-                <w:szCs w:val="22"/>
-              </w:rPr>
-              <w:t>Approval time</w:t>
-            </w:r>
-          </w:p>
-        </w:tc>
-      </w:tr>
-      <w:tr>
-        <w:tc>
-          <w:tcPr>
-            <w:tcW w:w="2612" w:type="dxa"/>
-            <w:tcBorders>
-              <w:top w:val="single" w:sz="6" w:space="0" w:color="DDDDDD"/>
-              <w:left w:val="single" w:sz="6" w:space="0" w:color="DDDDDD"/>
-              <w:bottom w:val="single" w:sz="6" w:space="0" w:color="DDDDDD"/>
-              <w:right w:val="single" w:sz="6" w:space="0" w:color="DDDDDD"/>
-            </w:tcBorders>
-            <w:tcMar>
-              <w:top w:w="120" w:type="dxa"/>
-              <w:left w:w="120" w:type="dxa"/>
-              <w:bottom w:w="120" w:type="dxa"/>
-              <w:right w:w="120" w:type="dxa"/>
-            </w:tcMar>
-            <w:vAlign w:val="center"/>
-            <w:hideMark/>
-          </w:tcPr>
-          <w:p>
-            <w:pPr>
-              <w:spacing w:after="3" w:line="259" w:lineRule="auto"/>
-              <w:ind w:left="24" w:right="747" w:hanging="10"/>
-              <w:rPr>
-                <w:rFonts w:ascii="Calibri" w:hAnsi="Calibri" w:cs="Calibri"/>
-                <w:sz w:val="22"/>
-                <w:szCs w:val="22"/>
-              </w:rPr>
-            </w:pPr>
-            <w:proofErr w:type="spellStart"/>
-            <w:r>
-              <w:rPr>
-                <w:rFonts w:ascii="Calibri" w:hAnsi="Calibri" w:cs="Calibri"/>
-                <w:sz w:val="22"/>
-                <w:szCs w:val="22"/>
-              </w:rPr>
-              <w:t>ApprovedBy</w:t>
-            </w:r>
-            <w:proofErr w:type="spellEnd"/>
-          </w:p>
-        </w:tc>
-        <w:tc>
-          <w:tcPr>
-            <w:tcW w:w="2613" w:type="dxa"/>
-            <w:tcBorders>
-              <w:top w:val="single" w:sz="6" w:space="0" w:color="DDDDDD"/>
-              <w:left w:val="single" w:sz="6" w:space="0" w:color="DDDDDD"/>
-              <w:bottom w:val="single" w:sz="6" w:space="0" w:color="DDDDDD"/>
-              <w:right w:val="single" w:sz="6" w:space="0" w:color="DDDDDD"/>
-            </w:tcBorders>
-            <w:tcMar>
-              <w:top w:w="120" w:type="dxa"/>
-              <w:left w:w="120" w:type="dxa"/>
-              <w:bottom w:w="120" w:type="dxa"/>
-              <w:right w:w="120" w:type="dxa"/>
-            </w:tcMar>
-            <w:vAlign w:val="center"/>
-            <w:hideMark/>
-          </w:tcPr>
-          <w:p>
-            <w:pPr>
-              <w:spacing w:after="3" w:line="259" w:lineRule="auto"/>
-              <w:ind w:left="24" w:right="747" w:hanging="10"/>
-              <w:rPr>
-                <w:rFonts w:ascii="Calibri" w:hAnsi="Calibri" w:cs="Calibri"/>
-                <w:sz w:val="22"/>
-                <w:szCs w:val="22"/>
-              </w:rPr>
-            </w:pPr>
-            <w:r>
-              <w:rPr>
-                <w:rFonts w:ascii="Calibri" w:hAnsi="Calibri" w:cs="Calibri"/>
-                <w:sz w:val="22"/>
-                <w:szCs w:val="22"/>
-              </w:rPr>
-              <w:t>INT</w:t>
-            </w:r>
-          </w:p>
-        </w:tc>
-        <w:tc>
-          <w:tcPr>
-            <w:tcW w:w="2612" w:type="dxa"/>
-            <w:tcBorders>
-              <w:top w:val="single" w:sz="6" w:space="0" w:color="DDDDDD"/>
-              <w:left w:val="single" w:sz="6" w:space="0" w:color="DDDDDD"/>
-              <w:bottom w:val="single" w:sz="6" w:space="0" w:color="DDDDDD"/>
-              <w:right w:val="single" w:sz="6" w:space="0" w:color="DDDDDD"/>
-            </w:tcBorders>
-            <w:tcMar>
-              <w:top w:w="120" w:type="dxa"/>
-              <w:left w:w="120" w:type="dxa"/>
-              <w:bottom w:w="120" w:type="dxa"/>
-              <w:right w:w="120" w:type="dxa"/>
-            </w:tcMar>
-            <w:vAlign w:val="center"/>
-            <w:hideMark/>
-          </w:tcPr>
-          <w:p>
-            <w:pPr>
-              <w:spacing w:after="3" w:line="259" w:lineRule="auto"/>
-              <w:ind w:left="24" w:right="747" w:hanging="10"/>
-              <w:rPr>
-                <w:rFonts w:ascii="Calibri" w:hAnsi="Calibri" w:cs="Calibri"/>
-                <w:sz w:val="22"/>
-                <w:szCs w:val="22"/>
-              </w:rPr>
-            </w:pPr>
-            <w:r>
-              <w:rPr>
-                <w:rFonts w:ascii="Calibri" w:hAnsi="Calibri" w:cs="Calibri"/>
-                <w:sz w:val="22"/>
-                <w:szCs w:val="22"/>
-              </w:rPr>
-              <w:t>NULL</w:t>
-            </w:r>
-          </w:p>
-        </w:tc>
-        <w:tc>
-          <w:tcPr>
-            <w:tcW w:w="2613" w:type="dxa"/>
-            <w:tcBorders>
-              <w:top w:val="single" w:sz="6" w:space="0" w:color="DDDDDD"/>
-              <w:left w:val="single" w:sz="6" w:space="0" w:color="DDDDDD"/>
-              <w:bottom w:val="single" w:sz="6" w:space="0" w:color="DDDDDD"/>
-              <w:right w:val="single" w:sz="6" w:space="0" w:color="DDDDDD"/>
-            </w:tcBorders>
-            <w:tcMar>
-              <w:top w:w="120" w:type="dxa"/>
-              <w:left w:w="120" w:type="dxa"/>
-              <w:bottom w:w="120" w:type="dxa"/>
-              <w:right w:w="120" w:type="dxa"/>
-            </w:tcMar>
-            <w:vAlign w:val="center"/>
-            <w:hideMark/>
-          </w:tcPr>
-          <w:p>
-            <w:pPr>
-              <w:spacing w:after="3" w:line="259" w:lineRule="auto"/>
-              <w:ind w:left="24" w:right="747" w:hanging="10"/>
-              <w:rPr>
-                <w:rFonts w:ascii="Calibri" w:hAnsi="Calibri" w:cs="Calibri"/>
-                <w:sz w:val="22"/>
-                <w:szCs w:val="22"/>
-              </w:rPr>
-            </w:pPr>
-            <w:r>
-              <w:rPr>
-                <w:rFonts w:ascii="Calibri" w:hAnsi="Calibri" w:cs="Calibri"/>
-                <w:sz w:val="22"/>
-                <w:szCs w:val="22"/>
-              </w:rPr>
-              <w:t>User who approved</w:t>
-            </w:r>
-          </w:p>
-        </w:tc>
-      </w:tr>
-      <w:tr>
-        <w:tc>
-          <w:tcPr>
-            <w:tcW w:w="2612" w:type="dxa"/>
-            <w:tcBorders>
-              <w:top w:val="single" w:sz="6" w:space="0" w:color="DDDDDD"/>
-              <w:left w:val="single" w:sz="6" w:space="0" w:color="DDDDDD"/>
-              <w:bottom w:val="single" w:sz="6" w:space="0" w:color="DDDDDD"/>
-              <w:right w:val="single" w:sz="6" w:space="0" w:color="DDDDDD"/>
-            </w:tcBorders>
-            <w:tcMar>
-              <w:top w:w="120" w:type="dxa"/>
-              <w:left w:w="120" w:type="dxa"/>
-              <w:bottom w:w="120" w:type="dxa"/>
-              <w:right w:w="120" w:type="dxa"/>
-            </w:tcMar>
-            <w:vAlign w:val="center"/>
-            <w:hideMark/>
-          </w:tcPr>
-          <w:p>
-            <w:pPr>
-              <w:spacing w:after="3" w:line="259" w:lineRule="auto"/>
-              <w:ind w:left="24" w:right="747" w:hanging="10"/>
-              <w:rPr>
-                <w:rFonts w:ascii="Calibri" w:hAnsi="Calibri" w:cs="Calibri"/>
-                <w:sz w:val="22"/>
-                <w:szCs w:val="22"/>
-              </w:rPr>
-            </w:pPr>
-            <w:proofErr w:type="spellStart"/>
-            <w:r>
-              <w:rPr>
-                <w:rFonts w:ascii="Calibri" w:hAnsi="Calibri" w:cs="Calibri"/>
-                <w:sz w:val="22"/>
-                <w:szCs w:val="22"/>
-              </w:rPr>
-              <w:t>CreatedAt</w:t>
-            </w:r>
-            <w:proofErr w:type="spellEnd"/>
-          </w:p>
-        </w:tc>
-        <w:tc>
-          <w:tcPr>
-            <w:tcW w:w="2613" w:type="dxa"/>
-            <w:tcBorders>
-              <w:top w:val="single" w:sz="6" w:space="0" w:color="DDDDDD"/>
-              <w:left w:val="single" w:sz="6" w:space="0" w:color="DDDDDD"/>
-              <w:bottom w:val="single" w:sz="6" w:space="0" w:color="DDDDDD"/>
-              <w:right w:val="single" w:sz="6" w:space="0" w:color="DDDDDD"/>
-            </w:tcBorders>
-            <w:tcMar>
-              <w:top w:w="120" w:type="dxa"/>
-              <w:left w:w="120" w:type="dxa"/>
-              <w:bottom w:w="120" w:type="dxa"/>
-              <w:right w:w="120" w:type="dxa"/>
-            </w:tcMar>
-            <w:vAlign w:val="center"/>
-            <w:hideMark/>
-          </w:tcPr>
-          <w:p>
-            <w:pPr>
-              <w:spacing w:after="3" w:line="259" w:lineRule="auto"/>
-              <w:ind w:left="24" w:right="747" w:hanging="10"/>
-              <w:rPr>
-                <w:rFonts w:ascii="Calibri" w:hAnsi="Calibri" w:cs="Calibri"/>
-                <w:sz w:val="22"/>
-                <w:szCs w:val="22"/>
-              </w:rPr>
-            </w:pPr>
-            <w:r>
-              <w:rPr>
-                <w:rFonts w:ascii="Calibri" w:hAnsi="Calibri" w:cs="Calibri"/>
-                <w:sz w:val="22"/>
-                <w:szCs w:val="22"/>
-              </w:rPr>
-              <w:t>DATETIME</w:t>
-            </w:r>
-          </w:p>
-        </w:tc>
-        <w:tc>
-          <w:tcPr>
-            <w:tcW w:w="2612" w:type="dxa"/>
-            <w:tcBorders>
-              <w:top w:val="single" w:sz="6" w:space="0" w:color="DDDDDD"/>
-              <w:left w:val="single" w:sz="6" w:space="0" w:color="DDDDDD"/>
-              <w:bottom w:val="single" w:sz="6" w:space="0" w:color="DDDDDD"/>
-              <w:right w:val="single" w:sz="6" w:space="0" w:color="DDDDDD"/>
-            </w:tcBorders>
-            <w:tcMar>
-              <w:top w:w="120" w:type="dxa"/>
-              <w:left w:w="120" w:type="dxa"/>
-              <w:bottom w:w="120" w:type="dxa"/>
-              <w:right w:w="120" w:type="dxa"/>
-            </w:tcMar>
-            <w:vAlign w:val="center"/>
-            <w:hideMark/>
-          </w:tcPr>
-          <w:p>
-            <w:pPr>
-              <w:spacing w:after="3" w:line="259" w:lineRule="auto"/>
-              <w:ind w:left="24" w:right="747" w:hanging="10"/>
-              <w:rPr>
-                <w:rFonts w:ascii="Calibri" w:hAnsi="Calibri" w:cs="Calibri"/>
-                <w:sz w:val="22"/>
-                <w:szCs w:val="22"/>
-              </w:rPr>
-            </w:pPr>
-            <w:r>
-              <w:rPr>
-                <w:rFonts w:ascii="Calibri" w:hAnsi="Calibri" w:cs="Calibri"/>
-                <w:sz w:val="22"/>
-                <w:szCs w:val="22"/>
-              </w:rPr>
-              <w:t>NOT NULL</w:t>
-            </w:r>
-          </w:p>
-        </w:tc>
-        <w:tc>
-          <w:tcPr>
-            <w:tcW w:w="2613" w:type="dxa"/>
-            <w:tcBorders>
-              <w:top w:val="single" w:sz="6" w:space="0" w:color="DDDDDD"/>
-              <w:left w:val="single" w:sz="6" w:space="0" w:color="DDDDDD"/>
-              <w:bottom w:val="single" w:sz="6" w:space="0" w:color="DDDDDD"/>
-              <w:right w:val="single" w:sz="6" w:space="0" w:color="DDDDDD"/>
-            </w:tcBorders>
-            <w:tcMar>
-              <w:top w:w="120" w:type="dxa"/>
-              <w:left w:w="120" w:type="dxa"/>
-              <w:bottom w:w="120" w:type="dxa"/>
-              <w:right w:w="120" w:type="dxa"/>
-            </w:tcMar>
-            <w:vAlign w:val="center"/>
-            <w:hideMark/>
-          </w:tcPr>
-          <w:p>
-            <w:pPr>
-              <w:spacing w:after="3" w:line="259" w:lineRule="auto"/>
-              <w:ind w:left="24" w:right="747" w:hanging="10"/>
-              <w:rPr>
-                <w:rFonts w:ascii="Calibri" w:hAnsi="Calibri" w:cs="Calibri"/>
-                <w:sz w:val="22"/>
-                <w:szCs w:val="22"/>
-              </w:rPr>
-            </w:pPr>
-            <w:r>
-              <w:rPr>
-                <w:rFonts w:ascii="Calibri" w:hAnsi="Calibri" w:cs="Calibri"/>
-                <w:sz w:val="22"/>
-                <w:szCs w:val="22"/>
-              </w:rPr>
-              <w:t>Record creation time</w:t>
-            </w:r>
-          </w:p>
-        </w:tc>
-      </w:tr>
-      <w:tr>
-        <w:tc>
-          <w:tcPr>
-            <w:tcW w:w="2612" w:type="dxa"/>
-            <w:tcBorders>
-              <w:top w:val="single" w:sz="6" w:space="0" w:color="DDDDDD"/>
-              <w:left w:val="single" w:sz="6" w:space="0" w:color="DDDDDD"/>
-              <w:bottom w:val="single" w:sz="6" w:space="0" w:color="DDDDDD"/>
-              <w:right w:val="single" w:sz="6" w:space="0" w:color="DDDDDD"/>
-            </w:tcBorders>
-            <w:tcMar>
-              <w:top w:w="120" w:type="dxa"/>
-              <w:left w:w="120" w:type="dxa"/>
-              <w:bottom w:w="120" w:type="dxa"/>
-              <w:right w:w="120" w:type="dxa"/>
-            </w:tcMar>
-            <w:vAlign w:val="center"/>
-            <w:hideMark/>
-          </w:tcPr>
-          <w:p>
-            <w:pPr>
-              <w:spacing w:after="3" w:line="259" w:lineRule="auto"/>
-              <w:ind w:left="24" w:right="747" w:hanging="10"/>
-              <w:rPr>
-                <w:rFonts w:ascii="Calibri" w:hAnsi="Calibri" w:cs="Calibri"/>
-                <w:sz w:val="22"/>
-                <w:szCs w:val="22"/>
-              </w:rPr>
-            </w:pPr>
-            <w:proofErr w:type="spellStart"/>
-            <w:r>
-              <w:rPr>
-                <w:rFonts w:ascii="Calibri" w:hAnsi="Calibri" w:cs="Calibri"/>
-                <w:sz w:val="22"/>
-                <w:szCs w:val="22"/>
-              </w:rPr>
-              <w:t>UpdatedAt</w:t>
-            </w:r>
-            <w:proofErr w:type="spellEnd"/>
-          </w:p>
-        </w:tc>
-        <w:tc>
-          <w:tcPr>
-            <w:tcW w:w="2613" w:type="dxa"/>
-            <w:tcBorders>
-              <w:top w:val="single" w:sz="6" w:space="0" w:color="DDDDDD"/>
-              <w:left w:val="single" w:sz="6" w:space="0" w:color="DDDDDD"/>
-              <w:bottom w:val="single" w:sz="6" w:space="0" w:color="DDDDDD"/>
-              <w:right w:val="single" w:sz="6" w:space="0" w:color="DDDDDD"/>
-            </w:tcBorders>
-            <w:tcMar>
-              <w:top w:w="120" w:type="dxa"/>
-              <w:left w:w="120" w:type="dxa"/>
-              <w:bottom w:w="120" w:type="dxa"/>
-              <w:right w:w="120" w:type="dxa"/>
-            </w:tcMar>
-            <w:vAlign w:val="center"/>
-            <w:hideMark/>
-          </w:tcPr>
-          <w:p>
-            <w:pPr>
-              <w:spacing w:after="3" w:line="259" w:lineRule="auto"/>
-              <w:ind w:left="24" w:right="747" w:hanging="10"/>
-              <w:rPr>
-                <w:rFonts w:ascii="Calibri" w:hAnsi="Calibri" w:cs="Calibri"/>
-                <w:sz w:val="22"/>
-                <w:szCs w:val="22"/>
-              </w:rPr>
-            </w:pPr>
-            <w:r>
-              <w:rPr>
-                <w:rFonts w:ascii="Calibri" w:hAnsi="Calibri" w:cs="Calibri"/>
-                <w:sz w:val="22"/>
-                <w:szCs w:val="22"/>
-              </w:rPr>
-              <w:t>DATETIME</w:t>
-            </w:r>
-          </w:p>
-        </w:tc>
-        <w:tc>
-          <w:tcPr>
-            <w:tcW w:w="2612" w:type="dxa"/>
-            <w:tcBorders>
-              <w:top w:val="single" w:sz="6" w:space="0" w:color="DDDDDD"/>
-              <w:left w:val="single" w:sz="6" w:space="0" w:color="DDDDDD"/>
-              <w:bottom w:val="single" w:sz="6" w:space="0" w:color="DDDDDD"/>
-              <w:right w:val="single" w:sz="6" w:space="0" w:color="DDDDDD"/>
-            </w:tcBorders>
-            <w:tcMar>
-              <w:top w:w="120" w:type="dxa"/>
-              <w:left w:w="120" w:type="dxa"/>
-              <w:bottom w:w="120" w:type="dxa"/>
-              <w:right w:w="120" w:type="dxa"/>
-            </w:tcMar>
-            <w:vAlign w:val="center"/>
-            <w:hideMark/>
-          </w:tcPr>
-          <w:p>
-            <w:pPr>
-              <w:spacing w:after="3" w:line="259" w:lineRule="auto"/>
-              <w:ind w:left="24" w:right="747" w:hanging="10"/>
-              <w:rPr>
-                <w:rFonts w:ascii="Calibri" w:hAnsi="Calibri" w:cs="Calibri"/>
-                <w:sz w:val="22"/>
-                <w:szCs w:val="22"/>
-              </w:rPr>
-            </w:pPr>
-            <w:r>
-              <w:rPr>
-                <w:rFonts w:ascii="Calibri" w:hAnsi="Calibri" w:cs="Calibri"/>
-                <w:sz w:val="22"/>
-                <w:szCs w:val="22"/>
-              </w:rPr>
-              <w:t>NOT NULL</w:t>
-            </w:r>
-          </w:p>
-        </w:tc>
-        <w:tc>
-          <w:tcPr>
-            <w:tcW w:w="2613" w:type="dxa"/>
-            <w:tcBorders>
-              <w:top w:val="single" w:sz="6" w:space="0" w:color="DDDDDD"/>
-              <w:left w:val="single" w:sz="6" w:space="0" w:color="DDDDDD"/>
-              <w:bottom w:val="single" w:sz="6" w:space="0" w:color="DDDDDD"/>
-              <w:right w:val="single" w:sz="6" w:space="0" w:color="DDDDDD"/>
-            </w:tcBorders>
-            <w:tcMar>
-              <w:top w:w="120" w:type="dxa"/>
-              <w:left w:w="120" w:type="dxa"/>
-              <w:bottom w:w="120" w:type="dxa"/>
-              <w:right w:w="120" w:type="dxa"/>
-            </w:tcMar>
-            <w:vAlign w:val="center"/>
-            <w:hideMark/>
-          </w:tcPr>
-          <w:p>
-            <w:pPr>
-              <w:spacing w:after="3" w:line="259" w:lineRule="auto"/>
-              <w:ind w:left="24" w:right="747" w:hanging="10"/>
-              <w:rPr>
-                <w:rFonts w:ascii="Calibri" w:hAnsi="Calibri" w:cs="Calibri"/>
-                <w:sz w:val="22"/>
-                <w:szCs w:val="22"/>
-              </w:rPr>
-            </w:pPr>
-            <w:r>
-              <w:rPr>
-                <w:rFonts w:ascii="Calibri" w:hAnsi="Calibri" w:cs="Calibri"/>
-                <w:sz w:val="22"/>
-                <w:szCs w:val="22"/>
-              </w:rPr>
-              <w:t>Last update time</w:t>
-            </w:r>
-          </w:p>
-        </w:tc>
-      </w:tr>
-    </w:tbl>
-    <w:p>
-      <w:pPr>
-        <w:spacing w:after="208" w:line="259" w:lineRule="auto"/>
-        <w:ind w:right="738"/>
-        <w:jc w:val="center"/>
-      </w:pPr>
-      <w:r>
-        <w:rPr>
-          <w:i/>
-          <w:sz w:val="18"/>
-        </w:rPr>
-        <w:t xml:space="preserve">Table </w:t>
-      </w:r>
-      <w:r>
-        <w:rPr>
-          <w:i/>
-          <w:sz w:val="18"/>
-        </w:rPr>
-        <w:t>2</w:t>
-      </w:r>
-      <w:r>
-        <w:rPr>
-          <w:i/>
-          <w:sz w:val="18"/>
-        </w:rPr>
-        <w:t xml:space="preserve">: </w:t>
-      </w:r>
-      <w:proofErr w:type="spellStart"/>
-      <w:r>
-        <w:rPr>
-          <w:i/>
-          <w:sz w:val="18"/>
-        </w:rPr>
-        <w:t>DonationDispositions</w:t>
-      </w:r>
-      <w:proofErr w:type="spellEnd"/>
-    </w:p>
-    <w:p>
-      <w:pPr>
         <w:spacing w:line="259" w:lineRule="auto"/>
         <w:ind w:left="24" w:right="782"/>
       </w:pPr>
@@ -7863,6 +5991,7 @@
                 <w:sz w:val="22"/>
                 <w14:ligatures w14:val="standardContextual"/>
               </w:rPr>
+              <w:lastRenderedPageBreak/>
               <w:t>ProductId</w:t>
             </w:r>
             <w:proofErr w:type="spellEnd"/>
@@ -8547,7 +6676,6 @@
                 <w:sz w:val="22"/>
                 <w14:ligatures w14:val="standardContextual"/>
               </w:rPr>
-              <w:lastRenderedPageBreak/>
               <w:t>ManufactureDate</w:t>
             </w:r>
             <w:proofErr w:type="spellEnd"/>
@@ -9393,7 +7521,7 @@
           <w:i/>
           <w:sz w:val="18"/>
         </w:rPr>
-        <w:t>3</w:t>
+        <w:t>2</w:t>
       </w:r>
       <w:r>
         <w:rPr>
@@ -10866,6 +8994,7 @@
                 <w:sz w:val="22"/>
                 <w:szCs w:val="22"/>
               </w:rPr>
+              <w:lastRenderedPageBreak/>
               <w:t>SentAt</w:t>
             </w:r>
             <w:proofErr w:type="spellEnd"/>
@@ -11157,7 +9286,7 @@
           <w:i/>
           <w:sz w:val="18"/>
         </w:rPr>
-        <w:t>4</w:t>
+        <w:t>3</w:t>
       </w:r>
       <w:r>
         <w:rPr>
@@ -11194,14 +9323,14 @@
       <w:r>
         <w:t>‘</w:t>
       </w:r>
-      <w:bookmarkStart w:id="2" w:name="_Hlk214971757"/>
+      <w:bookmarkStart w:id="1" w:name="_Hlk214971757"/>
       <w:r>
         <w:t>Donations</w:t>
       </w:r>
       <w:r>
         <w:t>’</w:t>
       </w:r>
-      <w:bookmarkEnd w:id="2"/>
+      <w:bookmarkEnd w:id="1"/>
       <w:r>
         <w:t>:</w:t>
       </w:r>
@@ -11601,7 +9730,6 @@
                 <w:sz w:val="22"/>
                 <w:szCs w:val="22"/>
               </w:rPr>
-              <w:lastRenderedPageBreak/>
               <w:t>DonorId</w:t>
             </w:r>
             <w:proofErr w:type="spellEnd"/>
@@ -13018,7 +11146,7 @@
           <w:i/>
           <w:sz w:val="18"/>
         </w:rPr>
-        <w:t>5</w:t>
+        <w:t>4</w:t>
       </w:r>
       <w:r>
         <w:rPr>
@@ -13749,6 +11877,7 @@
                 <w:sz w:val="22"/>
                 <w:szCs w:val="22"/>
               </w:rPr>
+              <w:lastRenderedPageBreak/>
               <w:t>Email</w:t>
             </w:r>
           </w:p>
@@ -14682,7 +12811,6 @@
                 <w:sz w:val="22"/>
                 <w:szCs w:val="22"/>
               </w:rPr>
-              <w:lastRenderedPageBreak/>
               <w:t>CreatedAt</w:t>
             </w:r>
             <w:proofErr w:type="spellEnd"/>
@@ -14967,7 +13095,7 @@
           <w:i/>
           <w:sz w:val="18"/>
         </w:rPr>
-        <w:t>6</w:t>
+        <w:t>5</w:t>
       </w:r>
       <w:r>
         <w:rPr>
@@ -16901,7 +15029,7 @@
           <w:i/>
           <w:sz w:val="18"/>
         </w:rPr>
-        <w:t>7</w:t>
+        <w:t>6</w:t>
       </w:r>
       <w:r>
         <w:rPr>
@@ -17023,6 +15151,7 @@
                 <w:sz w:val="22"/>
                 <w:szCs w:val="22"/>
               </w:rPr>
+              <w:lastRenderedPageBreak/>
               <w:t>Column</w:t>
             </w:r>
           </w:p>
@@ -17678,7 +15807,6 @@
                 <w:sz w:val="22"/>
                 <w:szCs w:val="22"/>
               </w:rPr>
-              <w:lastRenderedPageBreak/>
               <w:t>Category</w:t>
             </w:r>
           </w:p>
@@ -18636,7 +16764,7 @@
           <w:i/>
           <w:sz w:val="18"/>
         </w:rPr>
-        <w:t>8</w:t>
+        <w:t>7</w:t>
       </w:r>
       <w:r>
         <w:rPr>
@@ -19818,6 +17946,7 @@
                 <w:sz w:val="22"/>
                 <w:szCs w:val="22"/>
               </w:rPr>
+              <w:lastRenderedPageBreak/>
               <w:t>ProductAppearance</w:t>
             </w:r>
             <w:proofErr w:type="spellEnd"/>
@@ -20578,7 +18707,6 @@
                 <w:sz w:val="22"/>
                 <w:szCs w:val="22"/>
               </w:rPr>
-              <w:lastRenderedPageBreak/>
               <w:t>IsFromApprovedSource</w:t>
             </w:r>
             <w:proofErr w:type="spellEnd"/>
@@ -21011,7 +19139,7 @@
           <w:i/>
           <w:sz w:val="18"/>
         </w:rPr>
-        <w:t>9</w:t>
+        <w:t>8</w:t>
       </w:r>
       <w:r>
         <w:rPr>
@@ -21051,11 +19179,11 @@
       <w:r>
         <w:t>‘</w:t>
       </w:r>
-      <w:bookmarkStart w:id="3" w:name="_Hlk214973149"/>
+      <w:bookmarkStart w:id="2" w:name="_Hlk214973149"/>
       <w:r>
         <w:t>Roles</w:t>
       </w:r>
-      <w:bookmarkEnd w:id="3"/>
+      <w:bookmarkEnd w:id="2"/>
       <w:r>
         <w:t xml:space="preserve">’:  </w:t>
       </w:r>
@@ -21879,14 +20007,14 @@
           <w:i/>
           <w:sz w:val="18"/>
         </w:rPr>
-        <w:t>Table 1</w:t>
+        <w:t xml:space="preserve">Table </w:t>
       </w:r>
       <w:r>
         <w:rPr>
           <w:i/>
           <w:sz w:val="18"/>
         </w:rPr>
-        <w:t>0</w:t>
+        <w:t>9</w:t>
       </w:r>
       <w:r>
         <w:rPr>
@@ -21905,42 +20033,6 @@
         </w:rPr>
         <w:t xml:space="preserve">Roles </w:t>
       </w:r>
-    </w:p>
-    <w:p>
-      <w:pPr>
-        <w:spacing w:line="259" w:lineRule="auto"/>
-        <w:ind w:right="3881"/>
-      </w:pPr>
-    </w:p>
-    <w:p>
-      <w:pPr>
-        <w:spacing w:line="259" w:lineRule="auto"/>
-        <w:ind w:right="3881"/>
-      </w:pPr>
-    </w:p>
-    <w:p>
-      <w:pPr>
-        <w:spacing w:line="259" w:lineRule="auto"/>
-        <w:ind w:right="3881"/>
-      </w:pPr>
-    </w:p>
-    <w:p>
-      <w:pPr>
-        <w:spacing w:line="259" w:lineRule="auto"/>
-        <w:ind w:right="3881"/>
-      </w:pPr>
-    </w:p>
-    <w:p>
-      <w:pPr>
-        <w:spacing w:line="259" w:lineRule="auto"/>
-        <w:ind w:right="3881"/>
-      </w:pPr>
-    </w:p>
-    <w:p>
-      <w:pPr>
-        <w:spacing w:line="259" w:lineRule="auto"/>
-        <w:ind w:right="3881"/>
-      </w:pPr>
     </w:p>
     <w:p>
       <w:pPr>
@@ -22958,6 +21050,7 @@
                 <w:sz w:val="22"/>
                 <w:szCs w:val="22"/>
               </w:rPr>
+              <w:lastRenderedPageBreak/>
               <w:t xml:space="preserve">options  </w:t>
             </w:r>
           </w:p>
@@ -23080,7 +21173,6 @@
                 <w:sz w:val="22"/>
                 <w:szCs w:val="22"/>
               </w:rPr>
-              <w:lastRenderedPageBreak/>
               <w:t>cancelled_at</w:t>
             </w:r>
             <w:proofErr w:type="spellEnd"/>
@@ -23467,7 +21559,7 @@
           <w:i/>
           <w:sz w:val="18"/>
         </w:rPr>
-        <w:t>1</w:t>
+        <w:t>0</w:t>
       </w:r>
       <w:r>
         <w:rPr>
@@ -26449,6 +24541,7 @@
                 <w:sz w:val="22"/>
                 <w:szCs w:val="22"/>
               </w:rPr>
+              <w:lastRenderedPageBreak/>
               <w:t>LockoutEnabled</w:t>
             </w:r>
             <w:proofErr w:type="spellEnd"/>
@@ -26597,7 +24690,6 @@
                 <w:sz w:val="22"/>
                 <w:szCs w:val="22"/>
               </w:rPr>
-              <w:lastRenderedPageBreak/>
               <w:t>AccessFailedCount</w:t>
             </w:r>
             <w:proofErr w:type="spellEnd"/>
@@ -26734,7 +24826,7 @@
           <w:i/>
           <w:sz w:val="18"/>
         </w:rPr>
-        <w:t>2</w:t>
+        <w:t>1</w:t>
       </w:r>
       <w:r>
         <w:rPr>
@@ -27949,7 +26041,7 @@
           <w:i/>
           <w:sz w:val="18"/>
         </w:rPr>
-        <w:t>3</w:t>
+        <w:t>2</w:t>
       </w:r>
       <w:r>
         <w:rPr>

</xml_diff>